<commit_message>
olvidé dar save antes de enviar el primer commit, son solo algunos cambios tipográficos a la primera versión de la propuesta
</commit_message>
<xml_diff>
--- a/Propuesta de Unbetting Football.docx
+++ b/Propuesta de Unbetting Football.docx
@@ -98,7 +98,7 @@
                                   <w:sdtContent>
                                     <w:p>
                                       <w:pPr>
-                                        <w:pStyle w:val="Sinespaciado"/>
+                                        <w:pStyle w:val="NoSpacing"/>
                                         <w:spacing w:after="120"/>
                                         <w:rPr>
                                           <w:rFonts w:asciiTheme="majorHAnsi" w:eastAsiaTheme="majorEastAsia" w:hAnsiTheme="majorHAnsi" w:cstheme="majorBidi"/>
@@ -107,6 +107,7 @@
                                           <w:szCs w:val="84"/>
                                         </w:rPr>
                                       </w:pPr>
+                                      <w:proofErr w:type="spellStart"/>
                                       <w:r>
                                         <w:rPr>
                                           <w:rFonts w:asciiTheme="majorHAnsi" w:eastAsiaTheme="majorEastAsia" w:hAnsiTheme="majorHAnsi" w:cstheme="majorBidi"/>
@@ -114,8 +115,29 @@
                                           <w:sz w:val="84"/>
                                           <w:szCs w:val="84"/>
                                         </w:rPr>
-                                        <w:t>Unbetting Football</w:t>
+                                        <w:t>Unbetting</w:t>
                                       </w:r>
+                                      <w:proofErr w:type="spellEnd"/>
+                                      <w:r>
+                                        <w:rPr>
+                                          <w:rFonts w:asciiTheme="majorHAnsi" w:eastAsiaTheme="majorEastAsia" w:hAnsiTheme="majorHAnsi" w:cstheme="majorBidi"/>
+                                          <w:color w:val="A8D08D" w:themeColor="accent6" w:themeTint="99"/>
+                                          <w:sz w:val="84"/>
+                                          <w:szCs w:val="84"/>
+                                        </w:rPr>
+                                        <w:t xml:space="preserve"> </w:t>
+                                      </w:r>
+                                      <w:proofErr w:type="spellStart"/>
+                                      <w:r>
+                                        <w:rPr>
+                                          <w:rFonts w:asciiTheme="majorHAnsi" w:eastAsiaTheme="majorEastAsia" w:hAnsiTheme="majorHAnsi" w:cstheme="majorBidi"/>
+                                          <w:color w:val="A8D08D" w:themeColor="accent6" w:themeTint="99"/>
+                                          <w:sz w:val="84"/>
+                                          <w:szCs w:val="84"/>
+                                        </w:rPr>
+                                        <w:t>Football</w:t>
+                                      </w:r>
+                                      <w:proofErr w:type="spellEnd"/>
                                     </w:p>
                                   </w:sdtContent>
                                 </w:sdt>
@@ -135,7 +157,7 @@
                                   <w:sdtContent>
                                     <w:p>
                                       <w:pPr>
-                                        <w:pStyle w:val="Sinespaciado"/>
+                                        <w:pStyle w:val="NoSpacing"/>
                                         <w:rPr>
                                           <w:color w:val="FFFFFF" w:themeColor="background1"/>
                                           <w:sz w:val="28"/>
@@ -255,7 +277,7 @@
                                   <w:sdtContent>
                                     <w:p>
                                       <w:pPr>
-                                        <w:pStyle w:val="Sinespaciado"/>
+                                        <w:pStyle w:val="NoSpacing"/>
                                         <w:rPr>
                                           <w:color w:val="FFFFFF" w:themeColor="background1"/>
                                           <w:sz w:val="32"/>
@@ -275,7 +297,7 @@
                                 </w:sdt>
                                 <w:p>
                                   <w:pPr>
-                                    <w:pStyle w:val="Sinespaciado"/>
+                                    <w:pStyle w:val="NoSpacing"/>
                                     <w:rPr>
                                       <w:color w:val="FFFFFF" w:themeColor="background1"/>
                                       <w:sz w:val="18"/>
@@ -386,7 +408,7 @@
                             <w:sdtContent>
                               <w:p>
                                 <w:pPr>
-                                  <w:pStyle w:val="Sinespaciado"/>
+                                  <w:pStyle w:val="NoSpacing"/>
                                   <w:spacing w:after="120"/>
                                   <w:rPr>
                                     <w:rFonts w:asciiTheme="majorHAnsi" w:eastAsiaTheme="majorEastAsia" w:hAnsiTheme="majorHAnsi" w:cstheme="majorBidi"/>
@@ -395,6 +417,7 @@
                                     <w:szCs w:val="84"/>
                                   </w:rPr>
                                 </w:pPr>
+                                <w:proofErr w:type="spellStart"/>
                                 <w:r>
                                   <w:rPr>
                                     <w:rFonts w:asciiTheme="majorHAnsi" w:eastAsiaTheme="majorEastAsia" w:hAnsiTheme="majorHAnsi" w:cstheme="majorBidi"/>
@@ -402,8 +425,29 @@
                                     <w:sz w:val="84"/>
                                     <w:szCs w:val="84"/>
                                   </w:rPr>
-                                  <w:t>Unbetting Football</w:t>
+                                  <w:t>Unbetting</w:t>
                                 </w:r>
+                                <w:proofErr w:type="spellEnd"/>
+                                <w:r>
+                                  <w:rPr>
+                                    <w:rFonts w:asciiTheme="majorHAnsi" w:eastAsiaTheme="majorEastAsia" w:hAnsiTheme="majorHAnsi" w:cstheme="majorBidi"/>
+                                    <w:color w:val="A8D08D" w:themeColor="accent6" w:themeTint="99"/>
+                                    <w:sz w:val="84"/>
+                                    <w:szCs w:val="84"/>
+                                  </w:rPr>
+                                  <w:t xml:space="preserve"> </w:t>
+                                </w:r>
+                                <w:proofErr w:type="spellStart"/>
+                                <w:r>
+                                  <w:rPr>
+                                    <w:rFonts w:asciiTheme="majorHAnsi" w:eastAsiaTheme="majorEastAsia" w:hAnsiTheme="majorHAnsi" w:cstheme="majorBidi"/>
+                                    <w:color w:val="A8D08D" w:themeColor="accent6" w:themeTint="99"/>
+                                    <w:sz w:val="84"/>
+                                    <w:szCs w:val="84"/>
+                                  </w:rPr>
+                                  <w:t>Football</w:t>
+                                </w:r>
+                                <w:proofErr w:type="spellEnd"/>
                               </w:p>
                             </w:sdtContent>
                           </w:sdt>
@@ -423,7 +467,7 @@
                             <w:sdtContent>
                               <w:p>
                                 <w:pPr>
-                                  <w:pStyle w:val="Sinespaciado"/>
+                                  <w:pStyle w:val="NoSpacing"/>
                                   <w:rPr>
                                     <w:color w:val="FFFFFF" w:themeColor="background1"/>
                                     <w:sz w:val="28"/>
@@ -468,7 +512,7 @@
                             <w:sdtContent>
                               <w:p>
                                 <w:pPr>
-                                  <w:pStyle w:val="Sinespaciado"/>
+                                  <w:pStyle w:val="NoSpacing"/>
                                   <w:rPr>
                                     <w:color w:val="FFFFFF" w:themeColor="background1"/>
                                     <w:sz w:val="32"/>
@@ -488,7 +532,7 @@
                           </w:sdt>
                           <w:p>
                             <w:pPr>
-                              <w:pStyle w:val="Sinespaciado"/>
+                              <w:pStyle w:val="NoSpacing"/>
                               <w:rPr>
                                 <w:color w:val="FFFFFF" w:themeColor="background1"/>
                                 <w:sz w:val="18"/>
@@ -572,7 +616,7 @@
     </w:sdt>
     <w:p>
       <w:pPr>
-        <w:pStyle w:val="Ttulo1"/>
+        <w:pStyle w:val="Heading1"/>
       </w:pPr>
       <w:r>
         <w:lastRenderedPageBreak/>
@@ -608,7 +652,15 @@
         <w:t xml:space="preserve"> modelo de negocio</w:t>
       </w:r>
       <w:r>
-        <w:t xml:space="preserve"> que ha no solo ha pervivido a lo largo de más de un siglo, si no que se ha fortalecido (robustez) con el tiempo. El Sistema de Referencia que necesitamos para hacer comparaciones en el futbol es El Sistema de Apuestas, la cuestión importante es </w:t>
+        <w:t xml:space="preserve"> que ha no solo ha pervivido a lo largo de más de un siglo, </w:t>
+      </w:r>
+      <w:proofErr w:type="spellStart"/>
+      <w:r>
+        <w:t>si no</w:t>
+      </w:r>
+      <w:proofErr w:type="spellEnd"/>
+      <w:r>
+        <w:t xml:space="preserve"> que se ha fortalecido (robustez) con el tiempo. El Sistema de Referencia que necesitamos para hacer comparaciones en el futbol es El Sistema de Apuestas, la cuestión importante es </w:t>
       </w:r>
       <w:r>
         <w:rPr>
@@ -627,7 +679,23 @@
         <w:jc w:val="both"/>
       </w:pPr>
       <w:r>
-        <w:t>La premisa principal de Unbetting Football es utilizar el utilizar la información que publican las casas de apuestas</w:t>
+        <w:t xml:space="preserve">La premisa principal de </w:t>
+      </w:r>
+      <w:proofErr w:type="spellStart"/>
+      <w:r>
+        <w:t>Unbetting</w:t>
+      </w:r>
+      <w:proofErr w:type="spellEnd"/>
+      <w:r>
+        <w:t xml:space="preserve"> </w:t>
+      </w:r>
+      <w:proofErr w:type="spellStart"/>
+      <w:r>
+        <w:t>Football</w:t>
+      </w:r>
+      <w:proofErr w:type="spellEnd"/>
+      <w:r>
+        <w:t xml:space="preserve"> es utilizar el utilizar la información que publican las casas de apuestas</w:t>
       </w:r>
       <w:r>
         <w:t>, sus momios,</w:t>
@@ -665,7 +733,7 @@
     </w:p>
     <w:p>
       <w:pPr>
-        <w:pStyle w:val="Prrafodelista"/>
+        <w:pStyle w:val="ListParagraph"/>
         <w:numPr>
           <w:ilvl w:val="0"/>
           <w:numId w:val="1"/>
@@ -681,7 +749,7 @@
     </w:p>
     <w:p>
       <w:pPr>
-        <w:pStyle w:val="Prrafodelista"/>
+        <w:pStyle w:val="ListParagraph"/>
         <w:numPr>
           <w:ilvl w:val="0"/>
           <w:numId w:val="1"/>
@@ -694,7 +762,7 @@
     </w:p>
     <w:p>
       <w:pPr>
-        <w:pStyle w:val="Prrafodelista"/>
+        <w:pStyle w:val="ListParagraph"/>
         <w:numPr>
           <w:ilvl w:val="0"/>
           <w:numId w:val="1"/>
@@ -710,7 +778,7 @@
     </w:p>
     <w:p>
       <w:pPr>
-        <w:pStyle w:val="Prrafodelista"/>
+        <w:pStyle w:val="ListParagraph"/>
         <w:numPr>
           <w:ilvl w:val="0"/>
           <w:numId w:val="1"/>
@@ -718,7 +786,15 @@
         <w:jc w:val="both"/>
       </w:pPr>
       <w:r>
-        <w:t>Estadísticas Independientes del Contexto (EICs en lo posterior)</w:t>
+        <w:t>Estadísticas Independientes del Contexto (</w:t>
+      </w:r>
+      <w:proofErr w:type="spellStart"/>
+      <w:r>
+        <w:t>EICs</w:t>
+      </w:r>
+      <w:proofErr w:type="spellEnd"/>
+      <w:r>
+        <w:t xml:space="preserve"> en lo posterior)</w:t>
       </w:r>
     </w:p>
     <w:p>
@@ -728,7 +804,7 @@
     </w:p>
     <w:p>
       <w:pPr>
-        <w:pStyle w:val="Ttulo1"/>
+        <w:pStyle w:val="Heading1"/>
       </w:pPr>
       <w:r>
         <w:lastRenderedPageBreak/>
@@ -751,7 +827,7 @@
     </w:p>
     <w:tbl>
       <w:tblPr>
-        <w:tblStyle w:val="Tabladelista3-nfasis1"/>
+        <w:tblStyle w:val="ListTable3-Accent1"/>
         <w:tblW w:w="0" w:type="auto"/>
         <w:jc w:val="center"/>
         <w:tblLook w:val="04A0" w:firstRow="1" w:lastRow="0" w:firstColumn="1" w:lastColumn="0" w:noHBand="0" w:noVBand="1"/>
@@ -1065,7 +1141,7 @@
     </w:p>
     <w:tbl>
       <w:tblPr>
-        <w:tblStyle w:val="Tabladelista3-nfasis1"/>
+        <w:tblStyle w:val="ListTable3-Accent1"/>
         <w:tblW w:w="0" w:type="auto"/>
         <w:jc w:val="center"/>
         <w:tblLook w:val="04A0" w:firstRow="1" w:lastRow="0" w:firstColumn="1" w:lastColumn="0" w:noHBand="0" w:noVBand="1"/>
@@ -1262,7 +1338,7 @@
           </mc:Choice>
           <mc:Fallback>
             <w:pict>
-              <v:shapetype w14:anchorId="0CC64B64" id="_x0000_t67" coordsize="21600,21600" o:spt="67" adj="16200,5400" path="m0@0l@1@0@1,0@2,0@2@0,21600@0,10800,21600xe">
+              <v:shapetype w14:anchorId="274A9A51" id="_x0000_t67" coordsize="21600,21600" o:spt="67" adj="16200,5400" path="m0@0l@1@0@1,0@2,0@2@0,21600@0,10800,21600xe">
                 <v:stroke joinstyle="miter"/>
                 <v:formulas>
                   <v:f eqn="val #0"/>
@@ -1347,7 +1423,7 @@
           </mc:Choice>
           <mc:Fallback>
             <w:pict>
-              <v:shape w14:anchorId="3D58471C" id="Arrow: Down 1" o:spid="_x0000_s1026" type="#_x0000_t67" style="position:absolute;margin-left:145.05pt;margin-top:.25pt;width:18.35pt;height:20.6pt;z-index:251660288;visibility:visible;mso-wrap-style:square;mso-wrap-distance-left:9pt;mso-wrap-distance-top:0;mso-wrap-distance-right:9pt;mso-wrap-distance-bottom:0;mso-position-horizontal:absolute;mso-position-horizontal-relative:text;mso-position-vertical:absolute;mso-position-vertical-relative:text;v-text-anchor:middle" o:gfxdata="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" adj="11980" fillcolor="#70ad47 [3209]" strokecolor="#375623 [1609]" strokeweight="1pt"/>
+              <v:shape w14:anchorId="61E52E47" id="Arrow: Down 1" o:spid="_x0000_s1026" type="#_x0000_t67" style="position:absolute;margin-left:145.05pt;margin-top:.25pt;width:18.35pt;height:20.6pt;z-index:251660288;visibility:visible;mso-wrap-style:square;mso-wrap-distance-left:9pt;mso-wrap-distance-top:0;mso-wrap-distance-right:9pt;mso-wrap-distance-bottom:0;mso-position-horizontal:absolute;mso-position-horizontal-relative:text;mso-position-vertical:absolute;mso-position-vertical-relative:text;v-text-anchor:middle" o:gfxdata="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" adj="11980" fillcolor="#70ad47 [3209]" strokecolor="#375623 [1609]" strokeweight="1pt"/>
             </w:pict>
           </mc:Fallback>
         </mc:AlternateContent>
@@ -1416,7 +1492,7 @@
           </mc:Choice>
           <mc:Fallback>
             <w:pict>
-              <v:shape w14:anchorId="2232967D" id="Arrow: Down 2" o:spid="_x0000_s1026" type="#_x0000_t67" style="position:absolute;margin-left:259.05pt;margin-top:.25pt;width:18.35pt;height:20.6pt;z-index:251662336;visibility:visible;mso-wrap-style:square;mso-wrap-distance-left:9pt;mso-wrap-distance-top:0;mso-wrap-distance-right:9pt;mso-wrap-distance-bottom:0;mso-position-horizontal:absolute;mso-position-horizontal-relative:text;mso-position-vertical:absolute;mso-position-vertical-relative:text;v-text-anchor:middle" o:gfxdata="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" adj="11980" fillcolor="#70ad47 [3209]" strokecolor="#375623 [1609]" strokeweight="1pt"/>
+              <v:shape w14:anchorId="7BD1CE2B" id="Arrow: Down 2" o:spid="_x0000_s1026" type="#_x0000_t67" style="position:absolute;margin-left:259.05pt;margin-top:.25pt;width:18.35pt;height:20.6pt;z-index:251662336;visibility:visible;mso-wrap-style:square;mso-wrap-distance-left:9pt;mso-wrap-distance-top:0;mso-wrap-distance-right:9pt;mso-wrap-distance-bottom:0;mso-position-horizontal:absolute;mso-position-horizontal-relative:text;mso-position-vertical:absolute;mso-position-vertical-relative:text;v-text-anchor:middle" o:gfxdata="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" adj="11980" fillcolor="#70ad47 [3209]" strokecolor="#375623 [1609]" strokeweight="1pt"/>
             </w:pict>
           </mc:Fallback>
         </mc:AlternateContent>
@@ -1424,7 +1500,7 @@
     </w:p>
     <w:tbl>
       <w:tblPr>
-        <w:tblStyle w:val="Tabladelista3-nfasis6"/>
+        <w:tblStyle w:val="ListTable3-Accent6"/>
         <w:tblW w:w="0" w:type="auto"/>
         <w:jc w:val="center"/>
         <w:tblLook w:val="04A0" w:firstRow="1" w:lastRow="0" w:firstColumn="1" w:lastColumn="0" w:noHBand="0" w:noVBand="1"/>
@@ -1680,7 +1756,7 @@
     </w:p>
     <w:p>
       <w:pPr>
-        <w:pStyle w:val="Ttulo1"/>
+        <w:pStyle w:val="Heading1"/>
         <w:rPr>
           <w:rFonts w:eastAsiaTheme="minorEastAsia"/>
         </w:rPr>
@@ -1918,7 +1994,7 @@
     <w:p/>
     <w:tbl>
       <w:tblPr>
-        <w:tblStyle w:val="Tablaconcuadrcula"/>
+        <w:tblStyle w:val="TableGrid"/>
         <w:tblW w:w="0" w:type="auto"/>
         <w:jc w:val="center"/>
         <w:tblLook w:val="04A0" w:firstRow="1" w:lastRow="0" w:firstColumn="1" w:lastColumn="0" w:noHBand="0" w:noVBand="1"/>
@@ -2728,7 +2804,7 @@
     <w:p/>
     <w:tbl>
       <w:tblPr>
-        <w:tblStyle w:val="Tablaconcuadrcula"/>
+        <w:tblStyle w:val="TableGrid"/>
         <w:tblW w:w="0" w:type="auto"/>
         <w:jc w:val="center"/>
         <w:tblLook w:val="04A0" w:firstRow="1" w:lastRow="0" w:firstColumn="1" w:lastColumn="0" w:noHBand="0" w:noVBand="1"/>
@@ -3593,7 +3669,7 @@
     <w:p/>
     <w:tbl>
       <w:tblPr>
-        <w:tblStyle w:val="Tablaconcuadrcula"/>
+        <w:tblStyle w:val="TableGrid"/>
         <w:tblW w:w="0" w:type="auto"/>
         <w:jc w:val="center"/>
         <w:tblLook w:val="04A0" w:firstRow="1" w:lastRow="0" w:firstColumn="1" w:lastColumn="0" w:noHBand="0" w:noVBand="1"/>
@@ -4347,7 +4423,7 @@
     </w:p>
     <w:tbl>
       <w:tblPr>
-        <w:tblStyle w:val="Tablaconcuadrcula"/>
+        <w:tblStyle w:val="TableGrid"/>
         <w:tblW w:w="0" w:type="auto"/>
         <w:tblLook w:val="04A0" w:firstRow="1" w:lastRow="0" w:firstColumn="1" w:lastColumn="0" w:noHBand="0" w:noVBand="1"/>
       </w:tblPr>
@@ -5760,6 +5836,7 @@
       <w:r>
         <w:t>, cuando se apuestan eventos combinados (</w:t>
       </w:r>
+      <w:proofErr w:type="spellStart"/>
       <w:r>
         <w:rPr>
           <w:i/>
@@ -5767,6 +5844,7 @@
         </w:rPr>
         <w:t>parlays</w:t>
       </w:r>
+      <w:proofErr w:type="spellEnd"/>
       <w:r>
         <w:t xml:space="preserve">) </w:t>
       </w:r>
@@ -5836,7 +5914,7 @@
     </w:p>
     <w:tbl>
       <w:tblPr>
-        <w:tblStyle w:val="Tabladelista3-nfasis1"/>
+        <w:tblStyle w:val="ListTable3-Accent1"/>
         <w:tblW w:w="0" w:type="auto"/>
         <w:jc w:val="center"/>
         <w:tblBorders>
@@ -6001,23 +6079,7 @@
           </mc:Choice>
           <mc:Fallback>
             <w:pict>
-              <v:shapetype w14:anchorId="2FE5C809" id="_x0000_t67" coordsize="21600,21600" o:spt="67" adj="16200,5400" path="m0@0l@1@0@1,0@2,0@2@0,21600@0,10800,21600xe">
-                <v:stroke joinstyle="miter"/>
-                <v:formulas>
-                  <v:f eqn="val #0"/>
-                  <v:f eqn="val #1"/>
-                  <v:f eqn="sum height 0 #1"/>
-                  <v:f eqn="sum 10800 0 #1"/>
-                  <v:f eqn="sum width 0 #0"/>
-                  <v:f eqn="prod @4 @3 10800"/>
-                  <v:f eqn="sum width 0 @5"/>
-                </v:formulas>
-                <v:path o:connecttype="custom" o:connectlocs="10800,0;0,@0;10800,21600;21600,@0" o:connectangles="270,180,90,0" textboxrect="@1,0,@2,@6"/>
-                <v:handles>
-                  <v:h position="#1,#0" xrange="0,10800" yrange="0,21600"/>
-                </v:handles>
-              </v:shapetype>
-              <v:shape id="Arrow: Down 3" o:spid="_x0000_s1031" type="#_x0000_t67" style="position:absolute;left:0;text-align:left;margin-left:0;margin-top:3.75pt;width:83.9pt;height:28.55pt;z-index:251677696;visibility:visible;mso-wrap-style:square;mso-width-percent:0;mso-height-percent:0;mso-wrap-distance-left:9pt;mso-wrap-distance-top:0;mso-wrap-distance-right:9pt;mso-wrap-distance-bottom:0;mso-position-horizontal:center;mso-position-horizontal-relative:margin;mso-position-vertical:absolute;mso-position-vertical-relative:text;mso-width-percent:0;mso-height-percent:0;mso-width-relative:margin;mso-height-relative:margin;v-text-anchor:middle" o:gfxdata="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" adj="10800" fillcolor="#70ad47 [3209]" strokecolor="#375623 [1609]" strokeweight="1pt">
+              <v:shape w14:anchorId="2FE5C809" id="Arrow: Down 3" o:spid="_x0000_s1031" type="#_x0000_t67" style="position:absolute;left:0;text-align:left;margin-left:0;margin-top:3.75pt;width:83.9pt;height:28.55pt;z-index:251677696;visibility:visible;mso-wrap-style:square;mso-width-percent:0;mso-height-percent:0;mso-wrap-distance-left:9pt;mso-wrap-distance-top:0;mso-wrap-distance-right:9pt;mso-wrap-distance-bottom:0;mso-position-horizontal:center;mso-position-horizontal-relative:margin;mso-position-vertical:absolute;mso-position-vertical-relative:text;mso-width-percent:0;mso-height-percent:0;mso-width-relative:margin;mso-height-relative:margin;v-text-anchor:middle" o:gfxdata="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" adj="10800" fillcolor="#70ad47 [3209]" strokecolor="#375623 [1609]" strokeweight="1pt">
                 <v:textbox>
                   <w:txbxContent>
                     <w:p>
@@ -6054,7 +6116,7 @@
     </w:p>
     <w:tbl>
       <w:tblPr>
-        <w:tblStyle w:val="Tabladelista3-nfasis6"/>
+        <w:tblStyle w:val="ListTable3-Accent6"/>
         <w:tblW w:w="0" w:type="auto"/>
         <w:jc w:val="center"/>
         <w:tblBorders>
@@ -6183,7 +6245,11 @@
         <w:t>tendría</w:t>
       </w:r>
       <w:r>
-        <w:t xml:space="preserve"> un multiplicador de </w:t>
+        <w:t xml:space="preserve"> un multiplicador </w:t>
+      </w:r>
+      <w:proofErr w:type="spellStart"/>
+      <w:r>
+        <w:t xml:space="preserve">de </w:t>
       </w:r>
       <m:oMath>
         <m:r>
@@ -6207,7 +6273,14 @@
         <w:rPr>
           <w:rFonts w:eastAsiaTheme="minorEastAsia"/>
         </w:rPr>
-        <w:t xml:space="preserve"> el efecto </w:t>
+        <w:t xml:space="preserve"> el</w:t>
+      </w:r>
+      <w:proofErr w:type="spellEnd"/>
+      <w:r>
+        <w:rPr>
+          <w:rFonts w:eastAsiaTheme="minorEastAsia"/>
+        </w:rPr>
+        <w:t xml:space="preserve"> efecto </w:t>
       </w:r>
       <w:r>
         <w:rPr>
@@ -6447,7 +6520,19 @@
         <w:rPr>
           <w:rFonts w:eastAsiaTheme="minorEastAsia"/>
         </w:rPr>
-        <w:t xml:space="preserve"> En un escenario en específico (digamos, los posibles resultados de un partido) los momios presentados al apostador son el resultado del efecto del margen aplicado a la probabilidad. Partir del cálculo de una Probabilidad</w:t>
+        <w:t xml:space="preserve"> En un escenario en específico (digamos, los posibles resultados de un partido) los momios presentados al apostador son el resultado del efecto del margen aplicado a la probabilidad</w:t>
+      </w:r>
+      <w:r>
+        <w:rPr>
+          <w:rFonts w:eastAsiaTheme="minorEastAsia"/>
+        </w:rPr>
+        <w:t xml:space="preserve"> (o, más bien, a la Distribución de Probabilidad)</w:t>
+      </w:r>
+      <w:r>
+        <w:rPr>
+          <w:rFonts w:eastAsiaTheme="minorEastAsia"/>
+        </w:rPr>
+        <w:t>. Partir del cálculo de una Probabilidad</w:t>
       </w:r>
       <w:r>
         <w:rPr>
@@ -6479,7 +6564,19 @@
         <w:rPr>
           <w:rFonts w:eastAsiaTheme="minorEastAsia"/>
         </w:rPr>
-        <w:t xml:space="preserve"> al Momio para llegar a la Probabilidad. Esto es lo que Probabilidad se conoce como </w:t>
+        <w:t xml:space="preserve"> al Momio para </w:t>
+      </w:r>
+      <w:r>
+        <w:rPr>
+          <w:rFonts w:eastAsiaTheme="minorEastAsia"/>
+        </w:rPr>
+        <w:t>aproximar</w:t>
+      </w:r>
+      <w:r>
+        <w:rPr>
+          <w:rFonts w:eastAsiaTheme="minorEastAsia"/>
+        </w:rPr>
+        <w:t xml:space="preserve"> la Probabilidad. Esto es lo que Probabilidad se conoce como </w:t>
       </w:r>
       <w:r>
         <w:rPr>
@@ -6641,7 +6738,7 @@
     </w:p>
     <w:tbl>
       <w:tblPr>
-        <w:tblStyle w:val="Tabladelista3-nfasis1"/>
+        <w:tblStyle w:val="ListTable3-Accent1"/>
         <w:tblW w:w="0" w:type="auto"/>
         <w:jc w:val="center"/>
         <w:tblLook w:val="04A0" w:firstRow="1" w:lastRow="0" w:firstColumn="1" w:lastColumn="0" w:noHBand="0" w:noVBand="1"/>
@@ -6835,7 +6932,7 @@
           </mc:Choice>
           <mc:Fallback>
             <w:pict>
-              <v:shape w14:anchorId="5810A67B" id="Arrow: Down 1" o:spid="_x0000_s1026" type="#_x0000_t67" style="position:absolute;margin-left:144.65pt;margin-top:.65pt;width:18.35pt;height:20.6pt;z-index:251679744;visibility:visible;mso-wrap-style:square;mso-wrap-distance-left:9pt;mso-wrap-distance-top:0;mso-wrap-distance-right:9pt;mso-wrap-distance-bottom:0;mso-position-horizontal:absolute;mso-position-horizontal-relative:text;mso-position-vertical:absolute;mso-position-vertical-relative:text;v-text-anchor:middle" o:gfxdata="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" adj="11980" fillcolor="#70ad47 [3209]" strokecolor="#375623 [1609]" strokeweight="1pt"/>
+              <v:shape w14:anchorId="510EBF51" id="Arrow: Down 1" o:spid="_x0000_s1026" type="#_x0000_t67" style="position:absolute;margin-left:144.65pt;margin-top:.65pt;width:18.35pt;height:20.6pt;z-index:251679744;visibility:visible;mso-wrap-style:square;mso-wrap-distance-left:9pt;mso-wrap-distance-top:0;mso-wrap-distance-right:9pt;mso-wrap-distance-bottom:0;mso-position-horizontal:absolute;mso-position-horizontal-relative:text;mso-position-vertical:absolute;mso-position-vertical-relative:text;v-text-anchor:middle" o:gfxdata="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" adj="11980" fillcolor="#70ad47 [3209]" strokecolor="#375623 [1609]" strokeweight="1pt"/>
             </w:pict>
           </mc:Fallback>
         </mc:AlternateContent>
@@ -6904,7 +7001,7 @@
           </mc:Choice>
           <mc:Fallback>
             <w:pict>
-              <v:shape w14:anchorId="0FF2D4F8" id="Arrow: Down 2" o:spid="_x0000_s1026" type="#_x0000_t67" style="position:absolute;margin-left:258.65pt;margin-top:.65pt;width:18.35pt;height:20.6pt;z-index:251680768;visibility:visible;mso-wrap-style:square;mso-wrap-distance-left:9pt;mso-wrap-distance-top:0;mso-wrap-distance-right:9pt;mso-wrap-distance-bottom:0;mso-position-horizontal:absolute;mso-position-horizontal-relative:text;mso-position-vertical:absolute;mso-position-vertical-relative:text;v-text-anchor:middle" o:gfxdata="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" adj="11980" fillcolor="#70ad47 [3209]" strokecolor="#375623 [1609]" strokeweight="1pt"/>
+              <v:shape w14:anchorId="196A316E" id="Arrow: Down 2" o:spid="_x0000_s1026" type="#_x0000_t67" style="position:absolute;margin-left:258.65pt;margin-top:.65pt;width:18.35pt;height:20.6pt;z-index:251680768;visibility:visible;mso-wrap-style:square;mso-wrap-distance-left:9pt;mso-wrap-distance-top:0;mso-wrap-distance-right:9pt;mso-wrap-distance-bottom:0;mso-position-horizontal:absolute;mso-position-horizontal-relative:text;mso-position-vertical:absolute;mso-position-vertical-relative:text;v-text-anchor:middle" o:gfxdata="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" adj="11980" fillcolor="#70ad47 [3209]" strokecolor="#375623 [1609]" strokeweight="1pt"/>
             </w:pict>
           </mc:Fallback>
         </mc:AlternateContent>
@@ -6976,7 +7073,7 @@
           </mc:Choice>
           <mc:Fallback>
             <w:pict>
-              <v:shape w14:anchorId="531FD3B4" id="Arrow: Down 3" o:spid="_x0000_s1026" type="#_x0000_t67" style="position:absolute;margin-left:373.5pt;margin-top:.75pt;width:18.35pt;height:20.6pt;z-index:251681792;visibility:visible;mso-wrap-style:square;mso-width-percent:0;mso-wrap-distance-left:9pt;mso-wrap-distance-top:0;mso-wrap-distance-right:9pt;mso-wrap-distance-bottom:0;mso-position-horizontal:absolute;mso-position-horizontal-relative:text;mso-position-vertical:absolute;mso-position-vertical-relative:text;mso-width-percent:0;mso-width-relative:margin;v-text-anchor:middle" o:gfxdata="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" adj="11978" fillcolor="#70ad47 [3209]" strokecolor="#375623 [1609]" strokeweight="1pt"/>
+              <v:shape w14:anchorId="3803C0B0" id="Arrow: Down 3" o:spid="_x0000_s1026" type="#_x0000_t67" style="position:absolute;margin-left:373.5pt;margin-top:.75pt;width:18.35pt;height:20.6pt;z-index:251681792;visibility:visible;mso-wrap-style:square;mso-width-percent:0;mso-wrap-distance-left:9pt;mso-wrap-distance-top:0;mso-wrap-distance-right:9pt;mso-wrap-distance-bottom:0;mso-position-horizontal:absolute;mso-position-horizontal-relative:text;mso-position-vertical:absolute;mso-position-vertical-relative:text;mso-width-percent:0;mso-width-relative:margin;v-text-anchor:middle" o:gfxdata="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" adj="11978" fillcolor="#70ad47 [3209]" strokecolor="#375623 [1609]" strokeweight="1pt"/>
             </w:pict>
           </mc:Fallback>
         </mc:AlternateContent>
@@ -6984,7 +7081,7 @@
     </w:p>
     <w:tbl>
       <w:tblPr>
-        <w:tblStyle w:val="Tabladelista3-nfasis6"/>
+        <w:tblStyle w:val="ListTable3-Accent6"/>
         <w:tblW w:w="0" w:type="auto"/>
         <w:jc w:val="center"/>
         <w:tblLook w:val="04A0" w:firstRow="1" w:lastRow="0" w:firstColumn="1" w:lastColumn="0" w:noHBand="0" w:noVBand="1"/>
@@ -7259,7 +7356,7 @@
     </w:p>
     <w:p>
       <w:pPr>
-        <w:pStyle w:val="Ttulo1"/>
+        <w:pStyle w:val="Heading1"/>
         <w:rPr>
           <w:rFonts w:eastAsiaTheme="minorEastAsia"/>
         </w:rPr>
@@ -7604,7 +7701,7 @@
     </w:p>
     <w:tbl>
       <w:tblPr>
-        <w:tblStyle w:val="Tablaconcuadrcula"/>
+        <w:tblStyle w:val="TableGrid"/>
         <w:tblW w:w="0" w:type="auto"/>
         <w:jc w:val="center"/>
         <w:tblLook w:val="04A0" w:firstRow="1" w:lastRow="0" w:firstColumn="1" w:lastColumn="0" w:noHBand="0" w:noVBand="1"/>
@@ -8533,7 +8630,7 @@
     </w:p>
     <w:p>
       <w:pPr>
-        <w:pStyle w:val="Ttulo2"/>
+        <w:pStyle w:val="Heading2"/>
       </w:pPr>
       <w:r>
         <w:t>¿Cómo aplicar El Valor Esperado (VE) al futbol?</w:t>
@@ -8555,7 +8652,7 @@
     </w:p>
     <w:tbl>
       <w:tblPr>
-        <w:tblStyle w:val="Tabladelista3-nfasis1"/>
+        <w:tblStyle w:val="ListTable3-Accent1"/>
         <w:tblW w:w="0" w:type="auto"/>
         <w:jc w:val="center"/>
         <w:tblLook w:val="04A0" w:firstRow="1" w:lastRow="0" w:firstColumn="1" w:lastColumn="0" w:noHBand="0" w:noVBand="1"/>
@@ -8746,7 +8843,7 @@
           </mc:Choice>
           <mc:Fallback>
             <w:pict>
-              <v:shape w14:anchorId="3F12F985" id="Arrow: Down 1" o:spid="_x0000_s1026" type="#_x0000_t67" style="position:absolute;margin-left:144.65pt;margin-top:1.55pt;width:18.35pt;height:20.6pt;z-index:251698176;visibility:visible;mso-wrap-style:square;mso-wrap-distance-left:9pt;mso-wrap-distance-top:0;mso-wrap-distance-right:9pt;mso-wrap-distance-bottom:0;mso-position-horizontal:absolute;mso-position-horizontal-relative:text;mso-position-vertical:absolute;mso-position-vertical-relative:text;v-text-anchor:middle" o:gfxdata="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" adj="11980" fillcolor="#70ad47 [3209]" strokecolor="#375623 [1609]" strokeweight="1pt"/>
+              <v:shape w14:anchorId="21D358FD" id="Arrow: Down 1" o:spid="_x0000_s1026" type="#_x0000_t67" style="position:absolute;margin-left:144.65pt;margin-top:1.55pt;width:18.35pt;height:20.6pt;z-index:251698176;visibility:visible;mso-wrap-style:square;mso-wrap-distance-left:9pt;mso-wrap-distance-top:0;mso-wrap-distance-right:9pt;mso-wrap-distance-bottom:0;mso-position-horizontal:absolute;mso-position-horizontal-relative:text;mso-position-vertical:absolute;mso-position-vertical-relative:text;v-text-anchor:middle" o:gfxdata="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" adj="11980" fillcolor="#70ad47 [3209]" strokecolor="#375623 [1609]" strokeweight="1pt"/>
             </w:pict>
           </mc:Fallback>
         </mc:AlternateContent>
@@ -8815,7 +8912,7 @@
           </mc:Choice>
           <mc:Fallback>
             <w:pict>
-              <v:shape w14:anchorId="099F29CC" id="Arrow: Down 1" o:spid="_x0000_s1026" type="#_x0000_t67" style="position:absolute;margin-left:261pt;margin-top:1.5pt;width:18.35pt;height:20.6pt;z-index:251700224;visibility:visible;mso-wrap-style:square;mso-wrap-distance-left:9pt;mso-wrap-distance-top:0;mso-wrap-distance-right:9pt;mso-wrap-distance-bottom:0;mso-position-horizontal:absolute;mso-position-horizontal-relative:margin;mso-position-vertical:absolute;mso-position-vertical-relative:text;v-text-anchor:middle" o:gfxdata="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" adj="11980" fillcolor="#70ad47 [3209]" strokecolor="#375623 [1609]" strokeweight="1pt">
+              <v:shape w14:anchorId="0B7C19D3" id="Arrow: Down 1" o:spid="_x0000_s1026" type="#_x0000_t67" style="position:absolute;margin-left:261pt;margin-top:1.5pt;width:18.35pt;height:20.6pt;z-index:251700224;visibility:visible;mso-wrap-style:square;mso-wrap-distance-left:9pt;mso-wrap-distance-top:0;mso-wrap-distance-right:9pt;mso-wrap-distance-bottom:0;mso-position-horizontal:absolute;mso-position-horizontal-relative:margin;mso-position-vertical:absolute;mso-position-vertical-relative:text;v-text-anchor:middle" o:gfxdata="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" adj="11980" fillcolor="#70ad47 [3209]" strokecolor="#375623 [1609]" strokeweight="1pt">
                 <w10:wrap anchorx="margin"/>
               </v:shape>
             </w:pict>
@@ -8886,7 +8983,7 @@
           </mc:Choice>
           <mc:Fallback>
             <w:pict>
-              <v:shape w14:anchorId="0750DB53" id="Arrow: Down 1" o:spid="_x0000_s1026" type="#_x0000_t67" style="position:absolute;margin-left:373.55pt;margin-top:1.5pt;width:18.35pt;height:20.6pt;z-index:251702272;visibility:visible;mso-wrap-style:square;mso-wrap-distance-left:9pt;mso-wrap-distance-top:0;mso-wrap-distance-right:9pt;mso-wrap-distance-bottom:0;mso-position-horizontal:absolute;mso-position-horizontal-relative:text;mso-position-vertical:absolute;mso-position-vertical-relative:text;v-text-anchor:middle" o:gfxdata="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" adj="11980" fillcolor="#70ad47 [3209]" strokecolor="#375623 [1609]" strokeweight="1pt"/>
+              <v:shape w14:anchorId="73C3D9B8" id="Arrow: Down 1" o:spid="_x0000_s1026" type="#_x0000_t67" style="position:absolute;margin-left:373.55pt;margin-top:1.5pt;width:18.35pt;height:20.6pt;z-index:251702272;visibility:visible;mso-wrap-style:square;mso-wrap-distance-left:9pt;mso-wrap-distance-top:0;mso-wrap-distance-right:9pt;mso-wrap-distance-bottom:0;mso-position-horizontal:absolute;mso-position-horizontal-relative:text;mso-position-vertical:absolute;mso-position-vertical-relative:text;v-text-anchor:middle" o:gfxdata="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" adj="11980" fillcolor="#70ad47 [3209]" strokecolor="#375623 [1609]" strokeweight="1pt"/>
             </w:pict>
           </mc:Fallback>
         </mc:AlternateContent>
@@ -8894,7 +8991,7 @@
     </w:p>
     <w:tbl>
       <w:tblPr>
-        <w:tblStyle w:val="Tabladelista3-nfasis6"/>
+        <w:tblStyle w:val="ListTable3-Accent6"/>
         <w:tblW w:w="0" w:type="auto"/>
         <w:jc w:val="center"/>
         <w:tblLook w:val="04A0" w:firstRow="1" w:lastRow="0" w:firstColumn="1" w:lastColumn="0" w:noHBand="0" w:noVBand="1"/>
@@ -9178,7 +9275,7 @@
     </w:p>
     <w:tbl>
       <w:tblPr>
-        <w:tblStyle w:val="Tablaconcuadrcula"/>
+        <w:tblStyle w:val="TableGrid"/>
         <w:tblW w:w="10910" w:type="dxa"/>
         <w:tblBorders>
           <w:top w:val="none" w:sz="0" w:space="0" w:color="auto"/>
@@ -9814,7 +9911,7 @@
     </w:p>
     <w:tbl>
       <w:tblPr>
-        <w:tblStyle w:val="Tablaconcuadrcula"/>
+        <w:tblStyle w:val="TableGrid"/>
         <w:tblW w:w="10910" w:type="dxa"/>
         <w:tblBorders>
           <w:top w:val="none" w:sz="0" w:space="0" w:color="auto"/>
@@ -10461,9 +10558,11 @@
       <w:r>
         <w:t xml:space="preserve"> </w:t>
       </w:r>
+      <w:proofErr w:type="spellStart"/>
       <w:r>
         <w:t>o</w:t>
       </w:r>
+      <w:proofErr w:type="spellEnd"/>
       <w:r>
         <w:t xml:space="preserve"> </w:t>
       </w:r>
@@ -10628,6 +10727,7 @@
                 <w:lang w:eastAsia="es-MX"/>
               </w:rPr>
             </w:pPr>
+            <w:proofErr w:type="spellStart"/>
             <w:r>
               <w:rPr>
                 <w:rFonts w:ascii="Calibri" w:eastAsia="Times New Roman" w:hAnsi="Calibri" w:cs="Calibri"/>
@@ -10638,7 +10738,20 @@
                 <w:szCs w:val="16"/>
                 <w:lang w:eastAsia="es-MX"/>
               </w:rPr>
-              <w:t>Pos.</w:t>
+              <w:t>Pos</w:t>
+            </w:r>
+            <w:proofErr w:type="spellEnd"/>
+            <w:r>
+              <w:rPr>
+                <w:rFonts w:ascii="Calibri" w:eastAsia="Times New Roman" w:hAnsi="Calibri" w:cs="Calibri"/>
+                <w:b/>
+                <w:bCs/>
+                <w:color w:val="FFFFFF"/>
+                <w:sz w:val="16"/>
+                <w:szCs w:val="16"/>
+                <w:lang w:eastAsia="es-MX"/>
+              </w:rPr>
+              <w:t>.</w:t>
             </w:r>
           </w:p>
         </w:tc>
@@ -11469,8 +11582,20 @@
                 <w:szCs w:val="16"/>
                 <w:lang w:eastAsia="es-MX"/>
               </w:rPr>
-              <w:t>Man United</w:t>
-            </w:r>
+              <w:t xml:space="preserve">Man </w:t>
+            </w:r>
+            <w:proofErr w:type="spellStart"/>
+            <w:r>
+              <w:rPr>
+                <w:rFonts w:ascii="Calibri" w:eastAsia="Times New Roman" w:hAnsi="Calibri" w:cs="Calibri"/>
+                <w:color w:val="000000"/>
+                <w:sz w:val="16"/>
+                <w:szCs w:val="16"/>
+                <w:lang w:eastAsia="es-MX"/>
+              </w:rPr>
+              <w:t>United</w:t>
+            </w:r>
+            <w:proofErr w:type="spellEnd"/>
           </w:p>
         </w:tc>
         <w:tc>
@@ -12468,6 +12593,7 @@
                 <w:lang w:eastAsia="es-MX"/>
               </w:rPr>
             </w:pPr>
+            <w:proofErr w:type="spellStart"/>
             <w:r>
               <w:rPr>
                 <w:rFonts w:ascii="Calibri" w:eastAsia="Times New Roman" w:hAnsi="Calibri" w:cs="Calibri"/>
@@ -12480,6 +12606,7 @@
               </w:rPr>
               <w:t>Stoke</w:t>
             </w:r>
+            <w:proofErr w:type="spellEnd"/>
           </w:p>
         </w:tc>
         <w:tc>
@@ -12675,15 +12802,27 @@
                 <w:lang w:eastAsia="es-MX"/>
               </w:rPr>
             </w:pPr>
-            <w:r>
-              <w:rPr>
-                <w:rFonts w:ascii="Calibri" w:eastAsia="Times New Roman" w:hAnsi="Calibri" w:cs="Calibri"/>
-                <w:color w:val="000000"/>
-                <w:sz w:val="16"/>
-                <w:szCs w:val="16"/>
-                <w:lang w:eastAsia="es-MX"/>
-              </w:rPr>
-              <w:t>Crystal Palace</w:t>
+            <w:proofErr w:type="spellStart"/>
+            <w:r>
+              <w:rPr>
+                <w:rFonts w:ascii="Calibri" w:eastAsia="Times New Roman" w:hAnsi="Calibri" w:cs="Calibri"/>
+                <w:color w:val="000000"/>
+                <w:sz w:val="16"/>
+                <w:szCs w:val="16"/>
+                <w:lang w:eastAsia="es-MX"/>
+              </w:rPr>
+              <w:t>Crystal</w:t>
+            </w:r>
+            <w:proofErr w:type="spellEnd"/>
+            <w:r>
+              <w:rPr>
+                <w:rFonts w:ascii="Calibri" w:eastAsia="Times New Roman" w:hAnsi="Calibri" w:cs="Calibri"/>
+                <w:color w:val="000000"/>
+                <w:sz w:val="16"/>
+                <w:szCs w:val="16"/>
+                <w:lang w:eastAsia="es-MX"/>
+              </w:rPr>
+              <w:t xml:space="preserve"> Palace</w:t>
             </w:r>
           </w:p>
         </w:tc>
@@ -12876,6 +13015,7 @@
                 <w:lang w:eastAsia="es-MX"/>
               </w:rPr>
             </w:pPr>
+            <w:proofErr w:type="spellStart"/>
             <w:r>
               <w:rPr>
                 <w:rFonts w:ascii="Calibri" w:eastAsia="Times New Roman" w:hAnsi="Calibri" w:cs="Calibri"/>
@@ -12886,6 +13026,7 @@
               </w:rPr>
               <w:t>Everton</w:t>
             </w:r>
+            <w:proofErr w:type="spellEnd"/>
           </w:p>
         </w:tc>
         <w:tc>
@@ -13089,8 +13230,20 @@
                 <w:szCs w:val="16"/>
                 <w:lang w:eastAsia="es-MX"/>
               </w:rPr>
-              <w:t>West Ham</w:t>
-            </w:r>
+              <w:t xml:space="preserve">West </w:t>
+            </w:r>
+            <w:proofErr w:type="spellStart"/>
+            <w:r>
+              <w:rPr>
+                <w:rFonts w:ascii="Calibri" w:eastAsia="Times New Roman" w:hAnsi="Calibri" w:cs="Calibri"/>
+                <w:color w:val="000000"/>
+                <w:sz w:val="16"/>
+                <w:szCs w:val="16"/>
+                <w:lang w:eastAsia="es-MX"/>
+              </w:rPr>
+              <w:t>Ham</w:t>
+            </w:r>
+            <w:proofErr w:type="spellEnd"/>
           </w:p>
         </w:tc>
         <w:tc>
@@ -13286,8 +13439,20 @@
                 <w:szCs w:val="16"/>
                 <w:lang w:eastAsia="es-MX"/>
               </w:rPr>
-              <w:t>West Brom</w:t>
-            </w:r>
+              <w:t xml:space="preserve">West </w:t>
+            </w:r>
+            <w:proofErr w:type="spellStart"/>
+            <w:r>
+              <w:rPr>
+                <w:rFonts w:ascii="Calibri" w:eastAsia="Times New Roman" w:hAnsi="Calibri" w:cs="Calibri"/>
+                <w:color w:val="000000"/>
+                <w:sz w:val="16"/>
+                <w:szCs w:val="16"/>
+                <w:lang w:eastAsia="es-MX"/>
+              </w:rPr>
+              <w:t>Brom</w:t>
+            </w:r>
+            <w:proofErr w:type="spellEnd"/>
           </w:p>
         </w:tc>
         <w:tc>
@@ -13869,6 +14034,7 @@
                 <w:lang w:eastAsia="es-MX"/>
               </w:rPr>
             </w:pPr>
+            <w:proofErr w:type="spellStart"/>
             <w:r>
               <w:rPr>
                 <w:rFonts w:ascii="Calibri" w:eastAsia="Times New Roman" w:hAnsi="Calibri" w:cs="Calibri"/>
@@ -13879,6 +14045,7 @@
               </w:rPr>
               <w:t>Sunderland</w:t>
             </w:r>
+            <w:proofErr w:type="spellEnd"/>
           </w:p>
         </w:tc>
         <w:tc>
@@ -14460,6 +14627,7 @@
                 <w:lang w:eastAsia="es-MX"/>
               </w:rPr>
             </w:pPr>
+            <w:proofErr w:type="spellStart"/>
             <w:r>
               <w:rPr>
                 <w:rFonts w:ascii="Calibri" w:eastAsia="Times New Roman" w:hAnsi="Calibri" w:cs="Calibri"/>
@@ -14470,6 +14638,7 @@
               </w:rPr>
               <w:t>Burnley</w:t>
             </w:r>
+            <w:proofErr w:type="spellEnd"/>
           </w:p>
         </w:tc>
         <w:tc>
@@ -14854,7 +15023,7 @@
     </w:p>
     <w:p>
       <w:pPr>
-        <w:pStyle w:val="Prrafodelista"/>
+        <w:pStyle w:val="ListParagraph"/>
         <w:numPr>
           <w:ilvl w:val="0"/>
           <w:numId w:val="2"/>
@@ -14887,7 +15056,7 @@
     </w:p>
     <w:p>
       <w:pPr>
-        <w:pStyle w:val="Prrafodelista"/>
+        <w:pStyle w:val="ListParagraph"/>
         <w:numPr>
           <w:ilvl w:val="0"/>
           <w:numId w:val="2"/>
@@ -14903,7 +15072,15 @@
         <w:t xml:space="preserve">Los equipos que están en los primeros lugares no son necesariamente los de mejor Desempeño </w:t>
       </w:r>
       <w:r>
-        <w:t>(Swansea y Stoke City lograron los mejores desempeños ocupando las posiciones 8 y 9, respectivamente)</w:t>
+        <w:t xml:space="preserve">(Swansea y </w:t>
+      </w:r>
+      <w:proofErr w:type="spellStart"/>
+      <w:r>
+        <w:t>Stoke</w:t>
+      </w:r>
+      <w:proofErr w:type="spellEnd"/>
+      <w:r>
+        <w:t xml:space="preserve"> City lograron los mejores desempeños ocupando las posiciones 8 y 9, respectivamente)</w:t>
       </w:r>
       <w:r>
         <w:t>.</w:t>
@@ -14911,7 +15088,7 @@
     </w:p>
     <w:p>
       <w:pPr>
-        <w:pStyle w:val="Prrafodelista"/>
+        <w:pStyle w:val="ListParagraph"/>
         <w:numPr>
           <w:ilvl w:val="0"/>
           <w:numId w:val="2"/>
@@ -14927,7 +15104,15 @@
         <w:t xml:space="preserve">Los equipos del final de la tabla no son necesariamente los de peor Desempeño </w:t>
       </w:r>
       <w:r>
-        <w:t>(hubo un empate entre el último, QPR, y el onceavo, Everton)</w:t>
+        <w:t xml:space="preserve">(hubo un empate entre el último, QPR, y el onceavo, </w:t>
+      </w:r>
+      <w:proofErr w:type="spellStart"/>
+      <w:r>
+        <w:t>Everton</w:t>
+      </w:r>
+      <w:proofErr w:type="spellEnd"/>
+      <w:r>
+        <w:t>)</w:t>
       </w:r>
       <w:r>
         <w:t>.</w:t>
@@ -14953,11 +15138,41 @@
           <w:i/>
           <w:iCs/>
         </w:rPr>
-        <w:t>Money and Soccer: a Soccernomics guide</w:t>
-      </w:r>
-      <w:r>
-        <w:t xml:space="preserve"> de Stefan Szymansky</w:t>
-      </w:r>
+        <w:t xml:space="preserve">Money and Soccer: a </w:t>
+      </w:r>
+      <w:proofErr w:type="spellStart"/>
+      <w:r>
+        <w:rPr>
+          <w:i/>
+          <w:iCs/>
+        </w:rPr>
+        <w:t>Soccernomics</w:t>
+      </w:r>
+      <w:proofErr w:type="spellEnd"/>
+      <w:r>
+        <w:rPr>
+          <w:i/>
+          <w:iCs/>
+        </w:rPr>
+        <w:t xml:space="preserve"> </w:t>
+      </w:r>
+      <w:proofErr w:type="spellStart"/>
+      <w:r>
+        <w:rPr>
+          <w:i/>
+          <w:iCs/>
+        </w:rPr>
+        <w:t>guide</w:t>
+      </w:r>
+      <w:proofErr w:type="spellEnd"/>
+      <w:r>
+        <w:t xml:space="preserve"> de Stefan </w:t>
+      </w:r>
+      <w:proofErr w:type="spellStart"/>
+      <w:r>
+        <w:t>Szymansky</w:t>
+      </w:r>
+      <w:proofErr w:type="spellEnd"/>
       <w:r>
         <w:t xml:space="preserve"> presenta una definición del mánager como un</w:t>
       </w:r>
@@ -15022,7 +15237,15 @@
         <w:t xml:space="preserve"> más puntos</w:t>
       </w:r>
       <w:r>
-        <w:t xml:space="preserve"> o si sería el que obtiene, de manera sostenida, más de lo que se esperaba de su equipo. Cabe preguntarse si en el mercado del futbol habrá técnicos sobrevalorados o infravalorados, o si será posible construir un perfil que permita describir a los DTs a través del comportamiento de sus equipos en el largo plazo, y si esto último es posible, ¿tendrá un efecto? ¿Será posible que DTs que plantean sus formaciones de manera totalmente distinta obtengan los mismos resultados en el largo plazo? ¿o qué papel jugará la experiencia? </w:t>
+        <w:t xml:space="preserve"> o si </w:t>
+      </w:r>
+      <w:proofErr w:type="gramStart"/>
+      <w:r>
+        <w:t>sería</w:t>
+      </w:r>
+      <w:proofErr w:type="gramEnd"/>
+      <w:r>
+        <w:t xml:space="preserve"> el que obtiene, de manera sostenida, más de lo que se esperaba de su equipo. Cabe preguntarse si en el mercado del futbol habrá técnicos sobrevalorados o infravalorados, o si será posible construir un perfil que permita describir a los DTs a través del comportamiento de sus equipos en el largo plazo, y si esto último es posible, ¿tendrá un efecto? ¿Será posible que DTs que plantean sus formaciones de manera totalmente distinta obtengan los mismos resultados en el largo plazo? ¿o qué papel jugará la experiencia? </w:t>
       </w:r>
     </w:p>
     <w:p>
@@ -15043,7 +15266,15 @@
         <w:t xml:space="preserve"> si se demostrara que siguen obteniendo los resultados</w:t>
       </w:r>
       <w:r>
-        <w:t>, ¿qué signficaría?</w:t>
+        <w:t xml:space="preserve">, ¿qué </w:t>
+      </w:r>
+      <w:proofErr w:type="spellStart"/>
+      <w:r>
+        <w:t>signficaría</w:t>
+      </w:r>
+      <w:proofErr w:type="spellEnd"/>
+      <w:r>
+        <w:t>?</w:t>
       </w:r>
     </w:p>
     <w:tbl>
@@ -15093,6 +15324,7 @@
                 <w:lang w:eastAsia="es-MX"/>
               </w:rPr>
             </w:pPr>
+            <w:proofErr w:type="spellStart"/>
             <w:r>
               <w:rPr>
                 <w:rFonts w:ascii="Calibri" w:eastAsia="Times New Roman" w:hAnsi="Calibri" w:cs="Calibri"/>
@@ -15101,7 +15333,18 @@
                 <w:color w:val="FFFFFF"/>
                 <w:lang w:eastAsia="es-MX"/>
               </w:rPr>
-              <w:t>Pos.</w:t>
+              <w:t>Pos</w:t>
+            </w:r>
+            <w:proofErr w:type="spellEnd"/>
+            <w:r>
+              <w:rPr>
+                <w:rFonts w:ascii="Calibri" w:eastAsia="Times New Roman" w:hAnsi="Calibri" w:cs="Calibri"/>
+                <w:b/>
+                <w:bCs/>
+                <w:color w:val="FFFFFF"/>
+                <w:lang w:eastAsia="es-MX"/>
+              </w:rPr>
+              <w:t>.</w:t>
             </w:r>
           </w:p>
         </w:tc>
@@ -15330,8 +15573,20 @@
                 <w:color w:val="FF0000"/>
                 <w:lang w:eastAsia="es-MX"/>
               </w:rPr>
-              <w:t>Man United</w:t>
-            </w:r>
+              <w:t xml:space="preserve">Man </w:t>
+            </w:r>
+            <w:proofErr w:type="spellStart"/>
+            <w:r>
+              <w:rPr>
+                <w:rFonts w:ascii="Calibri" w:eastAsia="Times New Roman" w:hAnsi="Calibri" w:cs="Calibri"/>
+                <w:b/>
+                <w:bCs/>
+                <w:color w:val="FF0000"/>
+                <w:lang w:eastAsia="es-MX"/>
+              </w:rPr>
+              <w:t>United</w:t>
+            </w:r>
+            <w:proofErr w:type="spellEnd"/>
           </w:p>
         </w:tc>
         <w:tc>
@@ -16217,6 +16472,7 @@
                 <w:lang w:eastAsia="es-MX"/>
               </w:rPr>
             </w:pPr>
+            <w:proofErr w:type="spellStart"/>
             <w:r>
               <w:rPr>
                 <w:rFonts w:ascii="Calibri" w:eastAsia="Times New Roman" w:hAnsi="Calibri" w:cs="Calibri"/>
@@ -16225,6 +16481,7 @@
               </w:rPr>
               <w:t>Everton</w:t>
             </w:r>
+            <w:proofErr w:type="spellEnd"/>
           </w:p>
         </w:tc>
         <w:tc>
@@ -16577,6 +16834,7 @@
                 <w:lang w:eastAsia="es-MX"/>
               </w:rPr>
             </w:pPr>
+            <w:proofErr w:type="spellStart"/>
             <w:r>
               <w:rPr>
                 <w:rFonts w:ascii="Calibri" w:eastAsia="Times New Roman" w:hAnsi="Calibri" w:cs="Calibri"/>
@@ -16587,6 +16845,7 @@
               </w:rPr>
               <w:t>Stoke</w:t>
             </w:r>
+            <w:proofErr w:type="spellEnd"/>
             <w:r>
               <w:rPr>
                 <w:rFonts w:ascii="Calibri" w:eastAsia="Times New Roman" w:hAnsi="Calibri" w:cs="Calibri"/>
@@ -16957,8 +17216,18 @@
                 <w:color w:val="000000"/>
                 <w:lang w:eastAsia="es-MX"/>
               </w:rPr>
-              <w:t>West Ham</w:t>
-            </w:r>
+              <w:t xml:space="preserve">West </w:t>
+            </w:r>
+            <w:proofErr w:type="spellStart"/>
+            <w:r>
+              <w:rPr>
+                <w:rFonts w:ascii="Calibri" w:eastAsia="Times New Roman" w:hAnsi="Calibri" w:cs="Calibri"/>
+                <w:color w:val="000000"/>
+                <w:lang w:eastAsia="es-MX"/>
+              </w:rPr>
+              <w:t>Ham</w:t>
+            </w:r>
+            <w:proofErr w:type="spellEnd"/>
           </w:p>
         </w:tc>
         <w:tc>
@@ -17488,8 +17757,18 @@
                 <w:color w:val="000000"/>
                 <w:lang w:eastAsia="es-MX"/>
               </w:rPr>
-              <w:t>West Brom</w:t>
-            </w:r>
+              <w:t xml:space="preserve">West </w:t>
+            </w:r>
+            <w:proofErr w:type="spellStart"/>
+            <w:r>
+              <w:rPr>
+                <w:rFonts w:ascii="Calibri" w:eastAsia="Times New Roman" w:hAnsi="Calibri" w:cs="Calibri"/>
+                <w:color w:val="000000"/>
+                <w:lang w:eastAsia="es-MX"/>
+              </w:rPr>
+              <w:t>Brom</w:t>
+            </w:r>
+            <w:proofErr w:type="spellEnd"/>
           </w:p>
         </w:tc>
         <w:tc>
@@ -18190,6 +18469,7 @@
                 <w:lang w:eastAsia="es-MX"/>
               </w:rPr>
             </w:pPr>
+            <w:proofErr w:type="spellStart"/>
             <w:r>
               <w:rPr>
                 <w:rFonts w:ascii="Calibri" w:eastAsia="Times New Roman" w:hAnsi="Calibri" w:cs="Calibri"/>
@@ -18198,6 +18478,7 @@
               </w:rPr>
               <w:t>Sunderland</w:t>
             </w:r>
+            <w:proofErr w:type="spellEnd"/>
           </w:p>
         </w:tc>
         <w:tc>
@@ -18367,6 +18648,7 @@
                 <w:lang w:eastAsia="es-MX"/>
               </w:rPr>
             </w:pPr>
+            <w:proofErr w:type="spellStart"/>
             <w:r>
               <w:rPr>
                 <w:rFonts w:ascii="Calibri" w:eastAsia="Times New Roman" w:hAnsi="Calibri" w:cs="Calibri"/>
@@ -18375,6 +18657,7 @@
               </w:rPr>
               <w:t>Wigan</w:t>
             </w:r>
+            <w:proofErr w:type="spellEnd"/>
           </w:p>
         </w:tc>
         <w:tc>
@@ -18881,26 +19164,36 @@
           <w:bCs/>
           <w:color w:val="FF0000"/>
         </w:rPr>
-        <w:t xml:space="preserve"> United obtuvo 10% más de los puntos que se esperaba</w:t>
-      </w:r>
-      <w:r>
-        <w:t xml:space="preserve"> de ellos siendo, además, el Campeón. Sin embargo, los Red Devils estuvieron lejos, muy lejos, de ser el equipo con mejor Desempeño. </w:t>
-      </w:r>
+        <w:t xml:space="preserve"> </w:t>
+      </w:r>
+      <w:proofErr w:type="spellStart"/>
       <w:r>
         <w:rPr>
           <w:b/>
           <w:bCs/>
           <w:color w:val="FF0000"/>
         </w:rPr>
-        <w:t>Ese premio</w:t>
-      </w:r>
+        <w:t>United</w:t>
+      </w:r>
+      <w:proofErr w:type="spellEnd"/>
       <w:r>
         <w:rPr>
           <w:b/>
           <w:bCs/>
           <w:color w:val="FF0000"/>
         </w:rPr>
-        <w:t xml:space="preserve"> al más destacado</w:t>
+        <w:t xml:space="preserve"> obtuvo 10% más de los puntos que se esperaba</w:t>
+      </w:r>
+      <w:r>
+        <w:t xml:space="preserve"> de ellos siendo, además, el Campeón. Sin embargo, los Red </w:t>
+      </w:r>
+      <w:proofErr w:type="spellStart"/>
+      <w:r>
+        <w:t>Devils</w:t>
+      </w:r>
+      <w:proofErr w:type="spellEnd"/>
+      <w:r>
+        <w:t xml:space="preserve"> estuvieron lejos, muy lejos, de ser el equipo con mejor Desempeño. </w:t>
       </w:r>
       <w:r>
         <w:rPr>
@@ -18908,7 +19201,7 @@
           <w:bCs/>
           <w:color w:val="FF0000"/>
         </w:rPr>
-        <w:t xml:space="preserve"> debió de haberse otorgado a Tony Pulis, manager del Stoke City FC,</w:t>
+        <w:t>Ese premio</w:t>
       </w:r>
       <w:r>
         <w:rPr>
@@ -18916,6 +19209,76 @@
           <w:bCs/>
           <w:color w:val="FF0000"/>
         </w:rPr>
+        <w:t xml:space="preserve"> al más destacado</w:t>
+      </w:r>
+      <w:r>
+        <w:rPr>
+          <w:b/>
+          <w:bCs/>
+          <w:color w:val="FF0000"/>
+        </w:rPr>
+        <w:t xml:space="preserve"> debió de haberse otorgado a Tony </w:t>
+      </w:r>
+      <w:proofErr w:type="spellStart"/>
+      <w:r>
+        <w:rPr>
+          <w:b/>
+          <w:bCs/>
+          <w:color w:val="FF0000"/>
+        </w:rPr>
+        <w:t>Pulis</w:t>
+      </w:r>
+      <w:proofErr w:type="spellEnd"/>
+      <w:r>
+        <w:rPr>
+          <w:b/>
+          <w:bCs/>
+          <w:color w:val="FF0000"/>
+        </w:rPr>
+        <w:t xml:space="preserve">, </w:t>
+      </w:r>
+      <w:proofErr w:type="gramStart"/>
+      <w:r>
+        <w:rPr>
+          <w:b/>
+          <w:bCs/>
+          <w:color w:val="FF0000"/>
+        </w:rPr>
+        <w:t>manager</w:t>
+      </w:r>
+      <w:proofErr w:type="gramEnd"/>
+      <w:r>
+        <w:rPr>
+          <w:b/>
+          <w:bCs/>
+          <w:color w:val="FF0000"/>
+        </w:rPr>
+        <w:t xml:space="preserve"> del </w:t>
+      </w:r>
+      <w:proofErr w:type="spellStart"/>
+      <w:r>
+        <w:rPr>
+          <w:b/>
+          <w:bCs/>
+          <w:color w:val="FF0000"/>
+        </w:rPr>
+        <w:t>Stoke</w:t>
+      </w:r>
+      <w:proofErr w:type="spellEnd"/>
+      <w:r>
+        <w:rPr>
+          <w:b/>
+          <w:bCs/>
+          <w:color w:val="FF0000"/>
+        </w:rPr>
+        <w:t xml:space="preserve"> City FC,</w:t>
+      </w:r>
+      <w:r>
+        <w:rPr>
+          <w:b/>
+          <w:bCs/>
+          <w:color w:val="FF0000"/>
+        </w:rPr>
         <w:t xml:space="preserve"> cuyo equipo alcanzó un difícilmente igualable 29% de Desempeño por encima de lo esperado</w:t>
       </w:r>
       <w:r>
@@ -18925,13 +19288,29 @@
         <w:t xml:space="preserve"> </w:t>
       </w:r>
       <w:r>
-        <w:t>al año siguiente, después de un inicio de temporada sin apenas fichajes y pérdida de jugadores clave, luego de un “mal” inicio de año, Tony Pulis fue</w:t>
+        <w:t xml:space="preserve">al año siguiente, después de un inicio de temporada sin apenas fichajes y pérdida de jugadores clave, luego de un “mal” inicio de año, Tony </w:t>
+      </w:r>
+      <w:proofErr w:type="spellStart"/>
+      <w:r>
+        <w:t>Pulis</w:t>
+      </w:r>
+      <w:proofErr w:type="spellEnd"/>
+      <w:r>
+        <w:t xml:space="preserve"> fue</w:t>
       </w:r>
       <w:r>
         <w:t xml:space="preserve"> cesado</w:t>
       </w:r>
       <w:r>
-        <w:t>, para después entrar al relevo como mánager en el Crystal Palace</w:t>
+        <w:t xml:space="preserve">, para después entrar al relevo como mánager en el </w:t>
+      </w:r>
+      <w:proofErr w:type="spellStart"/>
+      <w:r>
+        <w:t>Crystal</w:t>
+      </w:r>
+      <w:proofErr w:type="spellEnd"/>
+      <w:r>
+        <w:t xml:space="preserve"> Palace</w:t>
       </w:r>
       <w:r>
         <w:t xml:space="preserve"> </w:t>
@@ -18965,7 +19344,7 @@
     </w:p>
     <w:p>
       <w:pPr>
-        <w:pStyle w:val="Ttulo1"/>
+        <w:pStyle w:val="Heading1"/>
       </w:pPr>
       <w:r>
         <w:lastRenderedPageBreak/>
@@ -18977,8 +19356,33 @@
         <w:jc w:val="both"/>
       </w:pPr>
       <w:r>
-        <w:t xml:space="preserve">En Moneyball se presenta el caso de un analista, Voros Mckraken, quien descubrió que, después de que un bateador conecta un hit, el resultado de ese evento es totalmente independiente de la calidad del Pitcher. Durante décadas en el béisbol se creyó que la habilidad del Pitcher tenía influencia en la manera en que los bateadores golpeaban la pelota, dificultándoles producir un hit. Esta creencia dio lugar a un sinfín de jugadores sobrevalorados cuyos salarios estaban completamente injustificados, además de ignorar talentos verdaderos que pasaban desapercibidos porque, según se creía, no podían controlar a los bateadores. Sin embargo, esta creencia fue echada por tierra demostrando que los buenos Pitchers “solo” son capaces de producir muchos </w:t>
-      </w:r>
+        <w:t xml:space="preserve">En Moneyball se presenta el caso de un analista, </w:t>
+      </w:r>
+      <w:proofErr w:type="spellStart"/>
+      <w:r>
+        <w:t>Voros</w:t>
+      </w:r>
+      <w:proofErr w:type="spellEnd"/>
+      <w:r>
+        <w:t xml:space="preserve"> </w:t>
+      </w:r>
+      <w:proofErr w:type="spellStart"/>
+      <w:r>
+        <w:t>Mckraken</w:t>
+      </w:r>
+      <w:proofErr w:type="spellEnd"/>
+      <w:r>
+        <w:t xml:space="preserve">, quien descubrió que, después de que un bateador conecta un hit, el resultado de ese evento es totalmente independiente de la calidad del Pitcher. Durante décadas en el béisbol se creyó que la habilidad del Pitcher tenía influencia en la manera en que los bateadores golpeaban la pelota, dificultándoles producir un hit. Esta creencia dio lugar a un sinfín de jugadores sobrevalorados cuyos salarios estaban completamente injustificados, además de ignorar talentos verdaderos que pasaban desapercibidos porque, según se creía, no podían controlar a los bateadores. Sin embargo, esta creencia fue echada por tierra demostrando que los buenos </w:t>
+      </w:r>
+      <w:proofErr w:type="spellStart"/>
+      <w:r>
+        <w:t>Pitchers</w:t>
+      </w:r>
+      <w:proofErr w:type="spellEnd"/>
+      <w:r>
+        <w:t xml:space="preserve"> “solo” son capaces de producir muchos </w:t>
+      </w:r>
+      <w:proofErr w:type="spellStart"/>
       <w:r>
         <w:rPr>
           <w:i/>
@@ -18986,9 +19390,11 @@
         </w:rPr>
         <w:t>strikeouts</w:t>
       </w:r>
+      <w:proofErr w:type="spellEnd"/>
       <w:r>
         <w:t xml:space="preserve"> y evitar </w:t>
       </w:r>
+      <w:proofErr w:type="spellStart"/>
       <w:r>
         <w:rPr>
           <w:i/>
@@ -18996,6 +19402,7 @@
         </w:rPr>
         <w:t>homeruns</w:t>
       </w:r>
+      <w:proofErr w:type="spellEnd"/>
       <w:r>
         <w:t xml:space="preserve">, pero que no tienen injerencia alguna en lo que sucede si les conectan un lanzamiento. </w:t>
       </w:r>
@@ -19008,13 +19415,63 @@
         <w:tab/>
         <w:t xml:space="preserve">Lo anterior planteó el concepto de LIPS: </w:t>
       </w:r>
+      <w:proofErr w:type="spellStart"/>
       <w:r>
         <w:rPr>
           <w:i/>
           <w:iCs/>
         </w:rPr>
-        <w:t>Luck Independent Pitching Statistics</w:t>
-      </w:r>
+        <w:t>Luck</w:t>
+      </w:r>
+      <w:proofErr w:type="spellEnd"/>
+      <w:r>
+        <w:rPr>
+          <w:i/>
+          <w:iCs/>
+        </w:rPr>
+        <w:t xml:space="preserve"> </w:t>
+      </w:r>
+      <w:proofErr w:type="spellStart"/>
+      <w:r>
+        <w:rPr>
+          <w:i/>
+          <w:iCs/>
+        </w:rPr>
+        <w:t>Independent</w:t>
+      </w:r>
+      <w:proofErr w:type="spellEnd"/>
+      <w:r>
+        <w:rPr>
+          <w:i/>
+          <w:iCs/>
+        </w:rPr>
+        <w:t xml:space="preserve"> </w:t>
+      </w:r>
+      <w:proofErr w:type="spellStart"/>
+      <w:r>
+        <w:rPr>
+          <w:i/>
+          <w:iCs/>
+        </w:rPr>
+        <w:t>Pitching</w:t>
+      </w:r>
+      <w:proofErr w:type="spellEnd"/>
+      <w:r>
+        <w:rPr>
+          <w:i/>
+          <w:iCs/>
+        </w:rPr>
+        <w:t xml:space="preserve"> </w:t>
+      </w:r>
+      <w:proofErr w:type="spellStart"/>
+      <w:r>
+        <w:rPr>
+          <w:i/>
+          <w:iCs/>
+        </w:rPr>
+        <w:t>Statistics</w:t>
+      </w:r>
+      <w:proofErr w:type="spellEnd"/>
       <w:r>
         <w:t xml:space="preserve">, un tipo de estadísticas filtrada de la aleatoriedad que permitía describir con mayor fidelidad la trayectoria profesional de un Pitcher. El concepto de LIPS llevó a descubrir a jugadores desconocidos cuyo talento era ignorado debido solo a prejuicios o información </w:t>
       </w:r>
@@ -19028,7 +19485,13 @@
       </w:pPr>
       <w:r>
         <w:tab/>
-        <w:t>Todo lo expuesto hasta este punto constituye la construcción de un Marco de Referencia que, en última instancia permitirá construir Estadísticas Independientes del Contexto (el equivalente del LIPS). A partir de los datos históricos de los partidos, se obtendrían promedios (y medidas de variación) según cada Escenario. Por ejemplo, si se reunieran todos los partidos en los últimos 15 años de las ligas de 40 países que cumplan con el siguiente Escenario:</w:t>
+        <w:t xml:space="preserve">Todo lo expuesto hasta este punto constituye la construcción de un Marco de Referencia que, en última instancia permitirá construir Estadísticas Independientes del Contexto (el equivalente del LIPS). A partir de los datos históricos de los partidos, se obtendrían promedios (y medidas de </w:t>
+      </w:r>
+      <w:r>
+        <w:t>dispersión</w:t>
+      </w:r>
+      <w:r>
+        <w:t>) según cada Escenario. Por ejemplo, si se reunieran todos los partidos en los últimos 15 años de las ligas de 40 países que cumplan con el siguiente Escenario:</w:t>
       </w:r>
     </w:p>
     <w:p>
@@ -19038,7 +19501,7 @@
     </w:p>
     <w:tbl>
       <w:tblPr>
-        <w:tblStyle w:val="Tabladelista3-nfasis1"/>
+        <w:tblStyle w:val="ListTable3-Accent1"/>
         <w:tblW w:w="0" w:type="auto"/>
         <w:jc w:val="center"/>
         <w:tblLook w:val="04A0" w:firstRow="1" w:lastRow="0" w:firstColumn="1" w:lastColumn="0" w:noHBand="0" w:noVBand="1"/>
@@ -19172,10 +19635,24 @@
       </w:pPr>
       <w:r>
         <w:tab/>
-        <w:t>Se obtendrían promedios de goles (del local y visitante), tarjetas (amarillas y rojas), faltas y otros datos, construyendo un perfil por escenario que permitiría calcular Valores Esperados por cada elemento, permitiendo así calcular, por ejemplo, cuántos goles se esperaría que un equipo anotara o encajara.</w:t>
-      </w:r>
-      <w:r>
-        <w:t xml:space="preserve">  </w:t>
+        <w:t>Se obtendrían promedios de goles (del local y visitante), tarjetas (amarillas y rojas), faltas y otros datos, construyendo un perfil por escenario que permitiría calcular Valores Esperados por cada elemento, permitiendo así calcular, por ejemplo, cuántos goles se esperaría que un equipo</w:t>
+      </w:r>
+      <w:r>
+        <w:t xml:space="preserve"> local</w:t>
+      </w:r>
+      <w:r>
+        <w:t xml:space="preserve"> anotara o encajara</w:t>
+      </w:r>
+      <w:r>
+        <w:t xml:space="preserve"> en ese escenario. Una tabla de Valores Esperados de un </w:t>
+      </w:r>
+      <w:proofErr w:type="gramStart"/>
+      <w:r>
+        <w:t>escenario,</w:t>
+      </w:r>
+      <w:proofErr w:type="gramEnd"/>
+      <w:r>
+        <w:t xml:space="preserve"> podría verse como la siguiente:</w:t>
       </w:r>
     </w:p>
     <w:sectPr>
@@ -19772,11 +20249,11 @@
     <w:name w:val="Normal"/>
     <w:qFormat/>
   </w:style>
-  <w:style w:type="paragraph" w:styleId="Ttulo1">
+  <w:style w:type="paragraph" w:styleId="Heading1">
     <w:name w:val="heading 1"/>
     <w:basedOn w:val="Normal"/>
     <w:next w:val="Normal"/>
-    <w:link w:val="Ttulo1Car"/>
+    <w:link w:val="Heading1Char"/>
     <w:uiPriority w:val="9"/>
     <w:qFormat/>
     <w:rsid w:val="00355A55"/>
@@ -19793,11 +20270,11 @@
       <w:szCs w:val="32"/>
     </w:rPr>
   </w:style>
-  <w:style w:type="paragraph" w:styleId="Ttulo2">
+  <w:style w:type="paragraph" w:styleId="Heading2">
     <w:name w:val="heading 2"/>
     <w:basedOn w:val="Normal"/>
     <w:next w:val="Normal"/>
-    <w:link w:val="Ttulo2Car"/>
+    <w:link w:val="Heading2Char"/>
     <w:uiPriority w:val="9"/>
     <w:unhideWhenUsed/>
     <w:qFormat/>
@@ -19815,13 +20292,13 @@
       <w:szCs w:val="26"/>
     </w:rPr>
   </w:style>
-  <w:style w:type="character" w:default="1" w:styleId="Fuentedeprrafopredeter">
+  <w:style w:type="character" w:default="1" w:styleId="DefaultParagraphFont">
     <w:name w:val="Default Paragraph Font"/>
     <w:uiPriority w:val="1"/>
     <w:semiHidden/>
     <w:unhideWhenUsed/>
   </w:style>
-  <w:style w:type="table" w:default="1" w:styleId="Tablanormal">
+  <w:style w:type="table" w:default="1" w:styleId="TableNormal">
     <w:name w:val="Normal Table"/>
     <w:uiPriority w:val="99"/>
     <w:semiHidden/>
@@ -19836,15 +20313,15 @@
       </w:tblCellMar>
     </w:tblPr>
   </w:style>
-  <w:style w:type="numbering" w:default="1" w:styleId="Sinlista">
+  <w:style w:type="numbering" w:default="1" w:styleId="NoList">
     <w:name w:val="No List"/>
     <w:uiPriority w:val="99"/>
     <w:semiHidden/>
     <w:unhideWhenUsed/>
   </w:style>
-  <w:style w:type="paragraph" w:styleId="Sinespaciado">
+  <w:style w:type="paragraph" w:styleId="NoSpacing">
     <w:name w:val="No Spacing"/>
-    <w:link w:val="SinespaciadoCar"/>
+    <w:link w:val="NoSpacingChar"/>
     <w:uiPriority w:val="1"/>
     <w:qFormat/>
     <w:rsid w:val="006F6E51"/>
@@ -19856,10 +20333,10 @@
       <w:lang w:eastAsia="es-MX"/>
     </w:rPr>
   </w:style>
-  <w:style w:type="character" w:customStyle="1" w:styleId="SinespaciadoCar">
-    <w:name w:val="Sin espaciado Car"/>
-    <w:basedOn w:val="Fuentedeprrafopredeter"/>
-    <w:link w:val="Sinespaciado"/>
+  <w:style w:type="character" w:customStyle="1" w:styleId="NoSpacingChar">
+    <w:name w:val="No Spacing Char"/>
+    <w:basedOn w:val="DefaultParagraphFont"/>
+    <w:link w:val="NoSpacing"/>
     <w:uiPriority w:val="1"/>
     <w:rsid w:val="006F6E51"/>
     <w:rPr>
@@ -19867,7 +20344,7 @@
       <w:lang w:eastAsia="es-MX"/>
     </w:rPr>
   </w:style>
-  <w:style w:type="paragraph" w:styleId="Prrafodelista">
+  <w:style w:type="paragraph" w:styleId="ListParagraph">
     <w:name w:val="List Paragraph"/>
     <w:basedOn w:val="Normal"/>
     <w:uiPriority w:val="34"/>
@@ -19878,10 +20355,10 @@
       <w:contextualSpacing/>
     </w:pPr>
   </w:style>
-  <w:style w:type="character" w:customStyle="1" w:styleId="Ttulo1Car">
-    <w:name w:val="Título 1 Car"/>
-    <w:basedOn w:val="Fuentedeprrafopredeter"/>
-    <w:link w:val="Ttulo1"/>
+  <w:style w:type="character" w:customStyle="1" w:styleId="Heading1Char">
+    <w:name w:val="Heading 1 Char"/>
+    <w:basedOn w:val="DefaultParagraphFont"/>
+    <w:link w:val="Heading1"/>
     <w:uiPriority w:val="9"/>
     <w:rsid w:val="00355A55"/>
     <w:rPr>
@@ -19891,9 +20368,9 @@
       <w:szCs w:val="32"/>
     </w:rPr>
   </w:style>
-  <w:style w:type="table" w:styleId="Tablaconcuadrcula">
+  <w:style w:type="table" w:styleId="TableGrid">
     <w:name w:val="Table Grid"/>
-    <w:basedOn w:val="Tablanormal"/>
+    <w:basedOn w:val="TableNormal"/>
     <w:uiPriority w:val="39"/>
     <w:rsid w:val="00355A55"/>
     <w:pPr>
@@ -19910,9 +20387,9 @@
       </w:tblBorders>
     </w:tblPr>
   </w:style>
-  <w:style w:type="table" w:styleId="Tabladelista3-nfasis1">
+  <w:style w:type="table" w:styleId="ListTable3-Accent1">
     <w:name w:val="List Table 3 Accent 1"/>
-    <w:basedOn w:val="Tablanormal"/>
+    <w:basedOn w:val="TableNormal"/>
     <w:uiPriority w:val="48"/>
     <w:rsid w:val="00355A55"/>
     <w:pPr>
@@ -20034,9 +20511,9 @@
       </w:tcPr>
     </w:tblStylePr>
   </w:style>
-  <w:style w:type="table" w:styleId="Tablaconcuadrcula4-nfasis1">
+  <w:style w:type="table" w:styleId="GridTable4-Accent1">
     <w:name w:val="Grid Table 4 Accent 1"/>
-    <w:basedOn w:val="Tablanormal"/>
+    <w:basedOn w:val="TableNormal"/>
     <w:uiPriority w:val="49"/>
     <w:rsid w:val="00355A55"/>
     <w:pPr>
@@ -20110,9 +20587,9 @@
       </w:tcPr>
     </w:tblStylePr>
   </w:style>
-  <w:style w:type="table" w:styleId="Tablaconcuadrcula4-nfasis2">
+  <w:style w:type="table" w:styleId="GridTable4-Accent2">
     <w:name w:val="Grid Table 4 Accent 2"/>
-    <w:basedOn w:val="Tablanormal"/>
+    <w:basedOn w:val="TableNormal"/>
     <w:uiPriority w:val="49"/>
     <w:rsid w:val="00355A55"/>
     <w:pPr>
@@ -20186,9 +20663,9 @@
       </w:tcPr>
     </w:tblStylePr>
   </w:style>
-  <w:style w:type="character" w:styleId="Textodelmarcadordeposicin">
+  <w:style w:type="character" w:styleId="PlaceholderText">
     <w:name w:val="Placeholder Text"/>
-    <w:basedOn w:val="Fuentedeprrafopredeter"/>
+    <w:basedOn w:val="DefaultParagraphFont"/>
     <w:uiPriority w:val="99"/>
     <w:semiHidden/>
     <w:rsid w:val="00CF196F"/>
@@ -20196,9 +20673,9 @@
       <w:color w:val="808080"/>
     </w:rPr>
   </w:style>
-  <w:style w:type="table" w:styleId="Tablaconcuadrcula4-nfasis5">
+  <w:style w:type="table" w:styleId="GridTable4-Accent5">
     <w:name w:val="Grid Table 4 Accent 5"/>
-    <w:basedOn w:val="Tablanormal"/>
+    <w:basedOn w:val="TableNormal"/>
     <w:uiPriority w:val="49"/>
     <w:rsid w:val="00CF196F"/>
     <w:pPr>
@@ -20272,9 +20749,9 @@
       </w:tcPr>
     </w:tblStylePr>
   </w:style>
-  <w:style w:type="table" w:styleId="Tabladelista3-nfasis6">
+  <w:style w:type="table" w:styleId="ListTable3-Accent6">
     <w:name w:val="List Table 3 Accent 6"/>
-    <w:basedOn w:val="Tablanormal"/>
+    <w:basedOn w:val="TableNormal"/>
     <w:uiPriority w:val="48"/>
     <w:rsid w:val="00F36DE7"/>
     <w:pPr>
@@ -20396,10 +20873,10 @@
       </w:tcPr>
     </w:tblStylePr>
   </w:style>
-  <w:style w:type="character" w:customStyle="1" w:styleId="Ttulo2Car">
-    <w:name w:val="Título 2 Car"/>
-    <w:basedOn w:val="Fuentedeprrafopredeter"/>
-    <w:link w:val="Ttulo2"/>
+  <w:style w:type="character" w:customStyle="1" w:styleId="Heading2Char">
+    <w:name w:val="Heading 2 Char"/>
+    <w:basedOn w:val="DefaultParagraphFont"/>
+    <w:link w:val="Heading2"/>
     <w:uiPriority w:val="9"/>
     <w:rsid w:val="0027353B"/>
     <w:rPr>
@@ -20409,7 +20886,7 @@
       <w:szCs w:val="26"/>
     </w:rPr>
   </w:style>
-  <w:style w:type="paragraph" w:styleId="Descripcin">
+  <w:style w:type="paragraph" w:styleId="Caption">
     <w:name w:val="caption"/>
     <w:basedOn w:val="Normal"/>
     <w:next w:val="Normal"/>

</xml_diff>